<commit_message>
Added university name as well as update time
</commit_message>
<xml_diff>
--- a/Project_Work.docx
+++ b/Project_Work.docx
@@ -12,7 +12,6 @@
           <w:color w:val="1D2125"/>
           <w:sz w:val="36"/>
           <w:szCs w:val="36"/>
-          <w:lang/>
         </w:rPr>
       </w:pPr>
       <w:r>
@@ -21,7 +20,6 @@
           <w:color w:val="1D2125"/>
           <w:sz w:val="36"/>
           <w:szCs w:val="36"/>
-          <w:lang/>
         </w:rPr>
         <w:t>Project Work (Spring 2023)</w:t>
       </w:r>
@@ -33,7 +31,6 @@
         <w:rPr>
           <w:rFonts w:ascii="Segoe UI" w:eastAsia="Times New Roman" w:hAnsi="Segoe UI" w:cs="Segoe UI"/>
           <w:color w:val="1D2125"/>
-          <w:lang/>
         </w:rPr>
       </w:pPr>
       <w:r>
@@ -42,7 +39,6 @@
           <w:b/>
           <w:bCs/>
           <w:color w:val="1D2125"/>
-          <w:lang/>
         </w:rPr>
         <w:t>Opened:</w:t>
       </w:r>
@@ -50,7 +46,6 @@
         <w:rPr>
           <w:rFonts w:ascii="Segoe UI" w:eastAsia="Times New Roman" w:hAnsi="Segoe UI" w:cs="Segoe UI"/>
           <w:color w:val="1D2125"/>
-          <w:lang/>
         </w:rPr>
         <w:t> Wednesday, 1 February 2023, 8:00 AM</w:t>
       </w:r>
@@ -62,7 +57,6 @@
         <w:rPr>
           <w:rFonts w:ascii="Segoe UI" w:eastAsia="Times New Roman" w:hAnsi="Segoe UI" w:cs="Segoe UI"/>
           <w:color w:val="1D2125"/>
-          <w:lang/>
         </w:rPr>
       </w:pPr>
       <w:r>
@@ -71,7 +65,6 @@
           <w:b/>
           <w:bCs/>
           <w:color w:val="1D2125"/>
-          <w:lang/>
         </w:rPr>
         <w:t>Due:</w:t>
       </w:r>
@@ -79,7 +72,6 @@
         <w:rPr>
           <w:rFonts w:ascii="Segoe UI" w:eastAsia="Times New Roman" w:hAnsi="Segoe UI" w:cs="Segoe UI"/>
           <w:color w:val="1D2125"/>
-          <w:lang/>
         </w:rPr>
         <w:t> Friday, 14 April 2023, 11:59 PM</w:t>
       </w:r>
@@ -91,7 +83,6 @@
         <w:rPr>
           <w:rFonts w:ascii="Segoe UI" w:eastAsia="Times New Roman" w:hAnsi="Segoe UI" w:cs="Segoe UI"/>
           <w:color w:val="1D2125"/>
-          <w:lang/>
         </w:rPr>
       </w:pPr>
       <w:r>
@@ -100,10 +91,11 @@
           <w:b/>
           <w:bCs/>
           <w:color w:val="1D2125"/>
-          <w:lang/>
         </w:rPr>
         <w:t>Software Engineering Project Work</w:t>
       </w:r>
+      <w:bookmarkStart w:id="0" w:name="_GoBack"/>
+      <w:bookmarkEnd w:id="0"/>
     </w:p>
     <w:p>
       <w:pPr>
@@ -112,14 +104,12 @@
         <w:rPr>
           <w:rFonts w:ascii="Segoe UI" w:eastAsia="Times New Roman" w:hAnsi="Segoe UI" w:cs="Segoe UI"/>
           <w:color w:val="1D2125"/>
-          <w:lang/>
-        </w:rPr>
-      </w:pPr>
-      <w:r>
-        <w:rPr>
-          <w:rFonts w:ascii="Segoe UI" w:eastAsia="Times New Roman" w:hAnsi="Segoe UI" w:cs="Segoe UI"/>
-          <w:color w:val="1D2125"/>
-          <w:lang/>
+        </w:rPr>
+      </w:pPr>
+      <w:r>
+        <w:rPr>
+          <w:rFonts w:ascii="Segoe UI" w:eastAsia="Times New Roman" w:hAnsi="Segoe UI" w:cs="Segoe UI"/>
+          <w:color w:val="1D2125"/>
         </w:rPr>
         <w:pict>
           <v:rect id="_x0000_i1025" style="width:451.3pt;height:0" o:hralign="center" o:hrstd="t" o:hr="t" fillcolor="#a0a0a0" stroked="f"/>
@@ -133,7 +123,6 @@
         <w:rPr>
           <w:rFonts w:ascii="Segoe UI" w:eastAsia="Times New Roman" w:hAnsi="Segoe UI" w:cs="Segoe UI"/>
           <w:color w:val="1D2125"/>
-          <w:lang/>
         </w:rPr>
       </w:pPr>
       <w:r>
@@ -142,7 +131,6 @@
           <w:b/>
           <w:bCs/>
           <w:color w:val="1D2125"/>
-          <w:lang/>
         </w:rPr>
         <w:t>Instructions</w:t>
       </w:r>
@@ -154,14 +142,12 @@
         <w:rPr>
           <w:rFonts w:ascii="Segoe UI" w:eastAsia="Times New Roman" w:hAnsi="Segoe UI" w:cs="Segoe UI"/>
           <w:color w:val="1D2125"/>
-          <w:lang/>
-        </w:rPr>
-      </w:pPr>
-      <w:r>
-        <w:rPr>
-          <w:rFonts w:ascii="Segoe UI" w:eastAsia="Times New Roman" w:hAnsi="Segoe UI" w:cs="Segoe UI"/>
-          <w:color w:val="1D2125"/>
-          <w:lang/>
+        </w:rPr>
+      </w:pPr>
+      <w:r>
+        <w:rPr>
+          <w:rFonts w:ascii="Segoe UI" w:eastAsia="Times New Roman" w:hAnsi="Segoe UI" w:cs="Segoe UI"/>
+          <w:color w:val="1D2125"/>
         </w:rPr>
         <w:t>Engineer the following application and submit your final solution and all relevant documents by the specified submission date. Your solution must include the following elements:</w:t>
       </w:r>
@@ -177,14 +163,12 @@
         <w:rPr>
           <w:rFonts w:ascii="Segoe UI" w:eastAsia="Times New Roman" w:hAnsi="Segoe UI" w:cs="Segoe UI"/>
           <w:color w:val="1D2125"/>
-          <w:lang/>
-        </w:rPr>
-      </w:pPr>
-      <w:r>
-        <w:rPr>
-          <w:rFonts w:ascii="Segoe UI" w:eastAsia="Times New Roman" w:hAnsi="Segoe UI" w:cs="Segoe UI"/>
-          <w:color w:val="1D2125"/>
-          <w:lang/>
+        </w:rPr>
+      </w:pPr>
+      <w:r>
+        <w:rPr>
+          <w:rFonts w:ascii="Segoe UI" w:eastAsia="Times New Roman" w:hAnsi="Segoe UI" w:cs="Segoe UI"/>
+          <w:color w:val="1D2125"/>
         </w:rPr>
         <w:t>Final project plan</w:t>
       </w:r>
@@ -200,14 +184,12 @@
         <w:rPr>
           <w:rFonts w:ascii="Segoe UI" w:eastAsia="Times New Roman" w:hAnsi="Segoe UI" w:cs="Segoe UI"/>
           <w:color w:val="1D2125"/>
-          <w:lang/>
-        </w:rPr>
-      </w:pPr>
-      <w:r>
-        <w:rPr>
-          <w:rFonts w:ascii="Segoe UI" w:eastAsia="Times New Roman" w:hAnsi="Segoe UI" w:cs="Segoe UI"/>
-          <w:color w:val="1D2125"/>
-          <w:lang/>
+        </w:rPr>
+      </w:pPr>
+      <w:r>
+        <w:rPr>
+          <w:rFonts w:ascii="Segoe UI" w:eastAsia="Times New Roman" w:hAnsi="Segoe UI" w:cs="Segoe UI"/>
+          <w:color w:val="1D2125"/>
         </w:rPr>
         <w:t>Project specification report, which includes the general idea about the application, the purpose and its requirements and functionalities</w:t>
       </w:r>
@@ -219,7 +201,6 @@
         <w:rPr>
           <w:rFonts w:ascii="Segoe UI" w:eastAsia="Times New Roman" w:hAnsi="Segoe UI" w:cs="Segoe UI"/>
           <w:color w:val="1D2125"/>
-          <w:lang/>
         </w:rPr>
       </w:pPr>
       <w:r>
@@ -228,7 +209,6 @@
           <w:b/>
           <w:bCs/>
           <w:color w:val="1D2125"/>
-          <w:lang/>
         </w:rPr>
         <w:t>Subject</w:t>
       </w:r>
@@ -245,23 +225,19 @@
         <w:rPr>
           <w:rFonts w:ascii="Segoe UI" w:eastAsia="Times New Roman" w:hAnsi="Segoe UI" w:cs="Segoe UI"/>
           <w:color w:val="1D2125"/>
-          <w:lang/>
-        </w:rPr>
-      </w:pPr>
-      <w:r>
-        <w:rPr>
-          <w:rFonts w:ascii="Segoe UI" w:eastAsia="Times New Roman" w:hAnsi="Segoe UI" w:cs="Segoe UI"/>
-          <w:color w:val="1D2125"/>
-          <w:lang/>
+        </w:rPr>
+      </w:pPr>
+      <w:r>
+        <w:rPr>
+          <w:rFonts w:ascii="Segoe UI" w:eastAsia="Times New Roman" w:hAnsi="Segoe UI" w:cs="Segoe UI"/>
+          <w:color w:val="1D2125"/>
         </w:rPr>
         <w:t>The idea is to develop a hotel room reservation web application, which allows potential customers to search and reserve rooms. The application should also allow reviewing, modifying and cancelling reservations. The application should provide three different views for the following roles: customer, hotel personnel and administrator. The hotel personnel should be able to see the reservations, guests' and rooms' information as well as mark guests as checked in and checked out. The administrator should be able to search, add, delete and update room and personnel's information.</w:t>
       </w:r>
     </w:p>
-    <w:p>
-      <w:bookmarkStart w:id="0" w:name="_GoBack"/>
-      <w:bookmarkEnd w:id="0"/>
-    </w:p>
+    <w:p/>
     <w:sectPr>
+      <w:headerReference w:type="default" r:id="rId7"/>
       <w:pgSz w:w="11906" w:h="16838"/>
       <w:pgMar w:top="1440" w:right="1440" w:bottom="1440" w:left="1440" w:header="708" w:footer="708" w:gutter="0"/>
       <w:cols w:space="708"/>
@@ -269,6 +245,125 @@
     </w:sectPr>
   </w:body>
 </w:document>
+</file>
+
+<file path=word/endnotes.xml><?xml version="1.0" encoding="utf-8"?>
+<w:endnotes xmlns:wpc="http://schemas.microsoft.com/office/word/2010/wordprocessingCanvas" xmlns:cx="http://schemas.microsoft.com/office/drawing/2014/chartex" xmlns:cx1="http://schemas.microsoft.com/office/drawing/2015/9/8/chartex" xmlns:cx2="http://schemas.microsoft.com/office/drawing/2015/10/21/chartex" xmlns:cx3="http://schemas.microsoft.com/office/drawing/2016/5/9/chartex" xmlns:cx4="http://schemas.microsoft.com/office/drawing/2016/5/10/chartex" xmlns:cx5="http://schemas.microsoft.com/office/drawing/2016/5/11/chartex" xmlns:cx6="http://schemas.microsoft.com/office/drawing/2016/5/12/chartex" xmlns:cx7="http://schemas.microsoft.com/office/drawing/2016/5/13/chartex" xmlns:cx8="http://schemas.microsoft.com/office/drawing/2016/5/14/chartex" xmlns:mc="http://schemas.openxmlformats.org/markup-compatibility/2006" xmlns:aink="http://schemas.microsoft.com/office/drawing/2016/ink" xmlns:am3d="http://schemas.microsoft.com/office/drawing/2017/model3d" xmlns:o="urn:schemas-microsoft-com:office:office" xmlns:r="http://schemas.openxmlformats.org/officeDocument/2006/relationships" xmlns:m="http://schemas.openxmlformats.org/officeDocument/2006/math" xmlns:v="urn:schemas-microsoft-com:vml" xmlns:wp14="http://schemas.microsoft.com/office/word/2010/wordprocessingDrawing" xmlns:wp="http://schemas.openxmlformats.org/drawingml/2006/wordprocessingDrawing" xmlns:w10="urn:schemas-microsoft-com:office:word" xmlns:w="http://schemas.openxmlformats.org/wordprocessingml/2006/main" xmlns:w14="http://schemas.microsoft.com/office/word/2010/wordml" xmlns:w15="http://schemas.microsoft.com/office/word/2012/wordml" xmlns:w16cid="http://schemas.microsoft.com/office/word/2016/wordml/cid" xmlns:w16se="http://schemas.microsoft.com/office/word/2015/wordml/symex" xmlns:wpg="http://schemas.microsoft.com/office/word/2010/wordprocessingGroup" xmlns:wpi="http://schemas.microsoft.com/office/word/2010/wordprocessingInk" xmlns:wne="http://schemas.microsoft.com/office/word/2006/wordml" xmlns:wps="http://schemas.microsoft.com/office/word/2010/wordprocessingShape" mc:Ignorable="w14 w15 w16se w16cid wp14">
+  <w:endnote w:type="separator" w:id="-1">
+    <w:p>
+      <w:pPr>
+        <w:spacing w:after="0" w:line="240" w:lineRule="auto"/>
+      </w:pPr>
+      <w:r>
+        <w:separator/>
+      </w:r>
+    </w:p>
+  </w:endnote>
+  <w:endnote w:type="continuationSeparator" w:id="0">
+    <w:p>
+      <w:pPr>
+        <w:spacing w:after="0" w:line="240" w:lineRule="auto"/>
+      </w:pPr>
+      <w:r>
+        <w:continuationSeparator/>
+      </w:r>
+    </w:p>
+  </w:endnote>
+</w:endnotes>
+</file>
+
+<file path=word/footnotes.xml><?xml version="1.0" encoding="utf-8"?>
+<w:footnotes xmlns:wpc="http://schemas.microsoft.com/office/word/2010/wordprocessingCanvas" xmlns:cx="http://schemas.microsoft.com/office/drawing/2014/chartex" xmlns:cx1="http://schemas.microsoft.com/office/drawing/2015/9/8/chartex" xmlns:cx2="http://schemas.microsoft.com/office/drawing/2015/10/21/chartex" xmlns:cx3="http://schemas.microsoft.com/office/drawing/2016/5/9/chartex" xmlns:cx4="http://schemas.microsoft.com/office/drawing/2016/5/10/chartex" xmlns:cx5="http://schemas.microsoft.com/office/drawing/2016/5/11/chartex" xmlns:cx6="http://schemas.microsoft.com/office/drawing/2016/5/12/chartex" xmlns:cx7="http://schemas.microsoft.com/office/drawing/2016/5/13/chartex" xmlns:cx8="http://schemas.microsoft.com/office/drawing/2016/5/14/chartex" xmlns:mc="http://schemas.openxmlformats.org/markup-compatibility/2006" xmlns:aink="http://schemas.microsoft.com/office/drawing/2016/ink" xmlns:am3d="http://schemas.microsoft.com/office/drawing/2017/model3d" xmlns:o="urn:schemas-microsoft-com:office:office" xmlns:r="http://schemas.openxmlformats.org/officeDocument/2006/relationships" xmlns:m="http://schemas.openxmlformats.org/officeDocument/2006/math" xmlns:v="urn:schemas-microsoft-com:vml" xmlns:wp14="http://schemas.microsoft.com/office/word/2010/wordprocessingDrawing" xmlns:wp="http://schemas.openxmlformats.org/drawingml/2006/wordprocessingDrawing" xmlns:w10="urn:schemas-microsoft-com:office:word" xmlns:w="http://schemas.openxmlformats.org/wordprocessingml/2006/main" xmlns:w14="http://schemas.microsoft.com/office/word/2010/wordml" xmlns:w15="http://schemas.microsoft.com/office/word/2012/wordml" xmlns:w16cid="http://schemas.microsoft.com/office/word/2016/wordml/cid" xmlns:w16se="http://schemas.microsoft.com/office/word/2015/wordml/symex" xmlns:wpg="http://schemas.microsoft.com/office/word/2010/wordprocessingGroup" xmlns:wpi="http://schemas.microsoft.com/office/word/2010/wordprocessingInk" xmlns:wne="http://schemas.microsoft.com/office/word/2006/wordml" xmlns:wps="http://schemas.microsoft.com/office/word/2010/wordprocessingShape" mc:Ignorable="w14 w15 w16se w16cid wp14">
+  <w:footnote w:type="separator" w:id="-1">
+    <w:p>
+      <w:pPr>
+        <w:spacing w:after="0" w:line="240" w:lineRule="auto"/>
+      </w:pPr>
+      <w:r>
+        <w:separator/>
+      </w:r>
+    </w:p>
+  </w:footnote>
+  <w:footnote w:type="continuationSeparator" w:id="0">
+    <w:p>
+      <w:pPr>
+        <w:spacing w:after="0" w:line="240" w:lineRule="auto"/>
+      </w:pPr>
+      <w:r>
+        <w:continuationSeparator/>
+      </w:r>
+    </w:p>
+  </w:footnote>
+</w:footnotes>
+</file>
+
+<file path=word/header1.xml><?xml version="1.0" encoding="utf-8"?>
+<w:hdr xmlns:wpc="http://schemas.microsoft.com/office/word/2010/wordprocessingCanvas" xmlns:cx="http://schemas.microsoft.com/office/drawing/2014/chartex" xmlns:cx1="http://schemas.microsoft.com/office/drawing/2015/9/8/chartex" xmlns:cx2="http://schemas.microsoft.com/office/drawing/2015/10/21/chartex" xmlns:cx3="http://schemas.microsoft.com/office/drawing/2016/5/9/chartex" xmlns:cx4="http://schemas.microsoft.com/office/drawing/2016/5/10/chartex" xmlns:cx5="http://schemas.microsoft.com/office/drawing/2016/5/11/chartex" xmlns:cx6="http://schemas.microsoft.com/office/drawing/2016/5/12/chartex" xmlns:cx7="http://schemas.microsoft.com/office/drawing/2016/5/13/chartex" xmlns:cx8="http://schemas.microsoft.com/office/drawing/2016/5/14/chartex" xmlns:mc="http://schemas.openxmlformats.org/markup-compatibility/2006" xmlns:aink="http://schemas.microsoft.com/office/drawing/2016/ink" xmlns:am3d="http://schemas.microsoft.com/office/drawing/2017/model3d" xmlns:o="urn:schemas-microsoft-com:office:office" xmlns:r="http://schemas.openxmlformats.org/officeDocument/2006/relationships" xmlns:m="http://schemas.openxmlformats.org/officeDocument/2006/math" xmlns:v="urn:schemas-microsoft-com:vml" xmlns:wp14="http://schemas.microsoft.com/office/word/2010/wordprocessingDrawing" xmlns:wp="http://schemas.openxmlformats.org/drawingml/2006/wordprocessingDrawing" xmlns:w10="urn:schemas-microsoft-com:office:word" xmlns:w="http://schemas.openxmlformats.org/wordprocessingml/2006/main" xmlns:w14="http://schemas.microsoft.com/office/word/2010/wordml" xmlns:w15="http://schemas.microsoft.com/office/word/2012/wordml" xmlns:w16cid="http://schemas.microsoft.com/office/word/2016/wordml/cid" xmlns:w16se="http://schemas.microsoft.com/office/word/2015/wordml/symex" xmlns:wpg="http://schemas.microsoft.com/office/word/2010/wordprocessingGroup" xmlns:wpi="http://schemas.microsoft.com/office/word/2010/wordprocessingInk" xmlns:wne="http://schemas.microsoft.com/office/word/2006/wordml" xmlns:wps="http://schemas.microsoft.com/office/word/2010/wordprocessingShape" mc:Ignorable="w14 w15 w16se w16cid wp14">
+  <w:p>
+    <w:pPr>
+      <w:pStyle w:val="Header"/>
+      <w:rPr>
+        <w:lang w:val="fi-FI"/>
+      </w:rPr>
+    </w:pPr>
+    <w:r>
+      <w:rPr>
+        <w:lang w:val="fi-FI"/>
+      </w:rPr>
+      <w:t xml:space="preserve">Vaasa </w:t>
+    </w:r>
+    <w:proofErr w:type="spellStart"/>
+    <w:r>
+      <w:rPr>
+        <w:lang w:val="fi-FI"/>
+      </w:rPr>
+      <w:t>University</w:t>
+    </w:r>
+    <w:proofErr w:type="spellEnd"/>
+    <w:r>
+      <w:rPr>
+        <w:lang w:val="fi-FI"/>
+      </w:rPr>
+      <w:t xml:space="preserve"> of </w:t>
+    </w:r>
+    <w:proofErr w:type="spellStart"/>
+    <w:r>
+      <w:rPr>
+        <w:lang w:val="fi-FI"/>
+      </w:rPr>
+      <w:t>Applied</w:t>
+    </w:r>
+    <w:proofErr w:type="spellEnd"/>
+    <w:r>
+      <w:rPr>
+        <w:lang w:val="fi-FI"/>
+      </w:rPr>
+      <w:t xml:space="preserve"> Sciences</w:t>
+    </w:r>
+  </w:p>
+  <w:p>
+    <w:pPr>
+      <w:pStyle w:val="Header"/>
+      <w:rPr>
+        <w:lang w:val="fi-FI"/>
+      </w:rPr>
+    </w:pPr>
+    <w:proofErr w:type="spellStart"/>
+    <w:r>
+      <w:rPr>
+        <w:lang w:val="fi-FI"/>
+      </w:rPr>
+      <w:t>Updated</w:t>
+    </w:r>
+    <w:proofErr w:type="spellEnd"/>
+    <w:r>
+      <w:rPr>
+        <w:lang w:val="fi-FI"/>
+      </w:rPr>
+      <w:t xml:space="preserve"> 23.3.2023 23.15</w:t>
+    </w:r>
+  </w:p>
+</w:hdr>
 </file>
 
 <file path=word/numbering.xml><?xml version="1.0" encoding="utf-8"?>
@@ -995,7 +1090,6 @@
       <w:bCs/>
       <w:sz w:val="36"/>
       <w:szCs w:val="36"/>
-      <w:lang/>
     </w:rPr>
   </w:style>
   <w:style w:type="character" w:default="1" w:styleId="DefaultParagraphFont">
@@ -1056,7 +1150,6 @@
       <w:bCs/>
       <w:sz w:val="36"/>
       <w:szCs w:val="36"/>
-      <w:lang/>
     </w:rPr>
   </w:style>
   <w:style w:type="character" w:styleId="Strong">
@@ -1084,8 +1177,51 @@
       <w:rFonts w:ascii="Times New Roman" w:eastAsia="Times New Roman" w:hAnsi="Times New Roman" w:cs="Times New Roman"/>
       <w:sz w:val="24"/>
       <w:szCs w:val="24"/>
-      <w:lang/>
     </w:rPr>
+  </w:style>
+  <w:style w:type="paragraph" w:styleId="Header">
+    <w:name w:val="header"/>
+    <w:basedOn w:val="Normal"/>
+    <w:link w:val="HeaderChar"/>
+    <w:uiPriority w:val="99"/>
+    <w:unhideWhenUsed/>
+    <w:rsid w:val="00A41F60"/>
+    <w:pPr>
+      <w:tabs>
+        <w:tab w:val="center" w:pos="4513"/>
+        <w:tab w:val="right" w:pos="9026"/>
+      </w:tabs>
+      <w:spacing w:after="0" w:line="240" w:lineRule="auto"/>
+    </w:pPr>
+  </w:style>
+  <w:style w:type="character" w:customStyle="1" w:styleId="HeaderChar">
+    <w:name w:val="Header Char"/>
+    <w:basedOn w:val="DefaultParagraphFont"/>
+    <w:link w:val="Header"/>
+    <w:uiPriority w:val="99"/>
+    <w:rsid w:val="00A41F60"/>
+  </w:style>
+  <w:style w:type="paragraph" w:styleId="Footer">
+    <w:name w:val="footer"/>
+    <w:basedOn w:val="Normal"/>
+    <w:link w:val="FooterChar"/>
+    <w:uiPriority w:val="99"/>
+    <w:unhideWhenUsed/>
+    <w:rsid w:val="00A41F60"/>
+    <w:pPr>
+      <w:tabs>
+        <w:tab w:val="center" w:pos="4513"/>
+        <w:tab w:val="right" w:pos="9026"/>
+      </w:tabs>
+      <w:spacing w:after="0" w:line="240" w:lineRule="auto"/>
+    </w:pPr>
+  </w:style>
+  <w:style w:type="character" w:customStyle="1" w:styleId="FooterChar">
+    <w:name w:val="Footer Char"/>
+    <w:basedOn w:val="DefaultParagraphFont"/>
+    <w:link w:val="Footer"/>
+    <w:uiPriority w:val="99"/>
+    <w:rsid w:val="00A41F60"/>
   </w:style>
 </w:styles>
 </file>

</xml_diff>